<commit_message>
authenhicate and register scenarios+descriptions updated
</commit_message>
<xml_diff>
--- a/use_cases/descriptions/description_authenticate.docx
+++ b/use_cases/descriptions/description_authenticate.docx
@@ -3,411 +3,176 @@
 <w:document xmlns:wpc="http://schemas.microsoft.com/office/word/2010/wordprocessingCanvas" xmlns:mc="http://schemas.openxmlformats.org/markup-compatibility/2006" xmlns:o="urn:schemas-microsoft-com:office:office" xmlns:r="http://schemas.openxmlformats.org/officeDocument/2006/relationships" xmlns:m="http://schemas.openxmlformats.org/officeDocument/2006/math" xmlns:v="urn:schemas-microsoft-com:vml" xmlns:wp14="http://schemas.microsoft.com/office/word/2010/wordprocessingDrawing" xmlns:wp="http://schemas.openxmlformats.org/drawingml/2006/wordprocessingDrawing" xmlns:w10="urn:schemas-microsoft-com:office:word" xmlns:w="http://schemas.openxmlformats.org/wordprocessingml/2006/main" xmlns:w14="http://schemas.microsoft.com/office/word/2010/wordml" xmlns:wpg="http://schemas.microsoft.com/office/word/2010/wordprocessingGroup" xmlns:wpi="http://schemas.microsoft.com/office/word/2010/wordprocessingInk" xmlns:wne="http://schemas.microsoft.com/office/word/2006/wordml" xmlns:wps="http://schemas.microsoft.com/office/word/2010/wordprocessingShape" mc:Ignorable="w14 wp14">
   <w:body>
     <w:p>
-      <w:proofErr w:type="spellStart"/>
       <w:r>
         <w:rPr>
           <w:b/>
           <w:sz w:val="24"/>
           <w:szCs w:val="24"/>
         </w:rPr>
-        <w:t>Nume</w:t>
-      </w:r>
-      <w:proofErr w:type="spellEnd"/>
+        <w:t>Nume:</w:t>
+      </w:r>
+      <w:r>
+        <w:t xml:space="preserve"> </w:t>
+      </w:r>
+      <w:r>
+        <w:t>Authenticate</w:t>
+      </w:r>
+    </w:p>
+    <w:p>
       <w:r>
         <w:rPr>
           <w:b/>
           <w:sz w:val="24"/>
           <w:szCs w:val="24"/>
         </w:rPr>
-        <w:t>:</w:t>
+        <w:t>Actori:</w:t>
       </w:r>
       <w:r>
         <w:t xml:space="preserve"> </w:t>
       </w:r>
       <w:r>
-        <w:t>Authenticate</w:t>
-      </w:r>
-    </w:p>
-    <w:p>
-      <w:proofErr w:type="spellStart"/>
-      <w:r>
+        <w:t>Author/Speaker/ Session Chair/ Listener</w:t>
+      </w:r>
+    </w:p>
+    <w:p>
+      <w:pPr>
         <w:rPr>
           <w:b/>
           <w:sz w:val="24"/>
           <w:szCs w:val="24"/>
         </w:rPr>
-        <w:t>Actori</w:t>
-      </w:r>
-      <w:proofErr w:type="spellEnd"/>
+      </w:pPr>
       <w:r>
         <w:rPr>
           <w:b/>
           <w:sz w:val="24"/>
           <w:szCs w:val="24"/>
         </w:rPr>
-        <w:t>:</w:t>
+        <w:t>Flux de evenimente:</w:t>
+      </w:r>
+    </w:p>
+    <w:p>
+      <w:pPr>
+        <w:spacing w:line="240" w:lineRule="auto"/>
+        <w:ind w:left="720"/>
+      </w:pPr>
+      <w:r>
+        <w:t xml:space="preserve">1. </w:t>
+      </w:r>
+      <w:r>
+        <w:t>Author/Speaker/ Session Chair/ Listener</w:t>
       </w:r>
       <w:r>
         <w:t xml:space="preserve"> </w:t>
       </w:r>
       <w:r>
-        <w:t>Author</w:t>
-      </w:r>
-    </w:p>
-    <w:p>
-      <w:pPr>
+        <w:t>se conecteaza la sistem</w:t>
+      </w:r>
+    </w:p>
+    <w:p>
+      <w:pPr>
+        <w:pStyle w:val="ListParagraph"/>
+        <w:spacing w:line="240" w:lineRule="auto"/>
+        <w:ind w:left="1440"/>
+      </w:pPr>
+      <w:r>
+        <w:t>2. Sistemul accepta conexiunea</w:t>
+      </w:r>
+    </w:p>
+    <w:p>
+      <w:pPr>
+        <w:pStyle w:val="ListParagraph"/>
+        <w:spacing w:line="240" w:lineRule="auto"/>
+        <w:ind w:left="1440"/>
+      </w:pPr>
+      <w:r>
+        <w:t xml:space="preserve">3. Sistemul </w:t>
+      </w:r>
+      <w:r>
+        <w:t>afiseaza fereastra de logare</w:t>
+      </w:r>
+    </w:p>
+    <w:p>
+      <w:pPr>
+        <w:spacing w:line="240" w:lineRule="auto"/>
+        <w:ind w:firstLine="720"/>
+      </w:pPr>
+      <w:r>
+        <w:t xml:space="preserve">4.  </w:t>
+      </w:r>
+      <w:r>
+        <w:t>Author/Speaker/ Session Chair/ Listener</w:t>
+      </w:r>
+      <w:r>
+        <w:t xml:space="preserve"> </w:t>
+      </w:r>
+      <w:r>
+        <w:t>introduce datele de logare</w:t>
+      </w:r>
+    </w:p>
+    <w:p>
+      <w:pPr>
+        <w:spacing w:line="240" w:lineRule="auto"/>
+        <w:ind w:firstLine="720"/>
+      </w:pPr>
+      <w:r>
+        <w:t xml:space="preserve">5. </w:t>
+      </w:r>
+      <w:r>
+        <w:t>Author/Speaker/ Session Chair/ Listener</w:t>
+      </w:r>
+      <w:r>
+        <w:t xml:space="preserve"> </w:t>
+      </w:r>
+      <w:r>
+        <w:t>apasa butonul “Login"</w:t>
+      </w:r>
+    </w:p>
+    <w:p>
+      <w:pPr>
+        <w:spacing w:line="240" w:lineRule="auto"/>
+        <w:ind w:left="720" w:firstLine="720"/>
+      </w:pPr>
+      <w:r>
+        <w:t xml:space="preserve">5.  </w:t>
+      </w:r>
+      <w:r>
+        <w:t>Sistemul verifica daca datele sunt corecte</w:t>
+      </w:r>
+    </w:p>
+    <w:p>
+      <w:pPr>
+        <w:spacing w:line="240" w:lineRule="auto"/>
+        <w:ind w:left="720" w:firstLine="720"/>
+      </w:pPr>
+      <w:r>
+        <w:t xml:space="preserve">6. Sistemul afiseaza fereastra principala </w:t>
+      </w:r>
+    </w:p>
+    <w:p>
+      <w:r>
         <w:rPr>
           <w:b/>
           <w:sz w:val="24"/>
           <w:szCs w:val="24"/>
         </w:rPr>
-      </w:pPr>
-      <w:r>
-        <w:rPr>
-          <w:b/>
-          <w:sz w:val="24"/>
-          <w:szCs w:val="24"/>
-        </w:rPr>
-        <w:t xml:space="preserve">Flux de </w:t>
-      </w:r>
-      <w:proofErr w:type="spellStart"/>
-      <w:r>
-        <w:rPr>
-          <w:b/>
-          <w:sz w:val="24"/>
-          <w:szCs w:val="24"/>
-        </w:rPr>
-        <w:t>evenimente</w:t>
-      </w:r>
-      <w:proofErr w:type="spellEnd"/>
-      <w:r>
-        <w:rPr>
-          <w:b/>
-          <w:sz w:val="24"/>
-          <w:szCs w:val="24"/>
-        </w:rPr>
-        <w:t>:</w:t>
-      </w:r>
-    </w:p>
-    <w:p>
-      <w:pPr>
-        <w:spacing w:line="240" w:lineRule="auto"/>
-        <w:ind w:left="720"/>
-      </w:pPr>
-      <w:r>
-        <w:t xml:space="preserve">1. </w:t>
-      </w:r>
-      <w:proofErr w:type="spellStart"/>
-      <w:r>
-        <w:t>Autorul</w:t>
-      </w:r>
-      <w:proofErr w:type="spellEnd"/>
-      <w:r>
-        <w:t xml:space="preserve"> se </w:t>
-      </w:r>
-      <w:proofErr w:type="spellStart"/>
-      <w:r>
-        <w:t>conecteaza</w:t>
-      </w:r>
-      <w:proofErr w:type="spellEnd"/>
-      <w:r>
-        <w:t xml:space="preserve"> la </w:t>
-      </w:r>
-      <w:proofErr w:type="spellStart"/>
-      <w:r>
-        <w:t>sistem</w:t>
-      </w:r>
-      <w:bookmarkStart w:id="0" w:name="_GoBack"/>
-      <w:bookmarkEnd w:id="0"/>
-      <w:proofErr w:type="spellEnd"/>
-    </w:p>
-    <w:p>
-      <w:pPr>
-        <w:pStyle w:val="ListParagraph"/>
-        <w:spacing w:line="240" w:lineRule="auto"/>
-        <w:ind w:left="1440"/>
-      </w:pPr>
-      <w:r>
-        <w:t xml:space="preserve">2. </w:t>
-      </w:r>
-      <w:proofErr w:type="spellStart"/>
-      <w:r>
-        <w:t>Sistemul</w:t>
-      </w:r>
-      <w:proofErr w:type="spellEnd"/>
+        <w:t>Pre-conditii:</w:t>
+      </w:r>
       <w:r>
         <w:t xml:space="preserve"> </w:t>
       </w:r>
-      <w:proofErr w:type="spellStart"/>
-      <w:r>
-        <w:t>accepta</w:t>
-      </w:r>
-      <w:proofErr w:type="spellEnd"/>
+      <w:r>
+        <w:t>Author/Speaker/ Session Chair/ Listener</w:t>
+      </w:r>
       <w:r>
         <w:t xml:space="preserve"> </w:t>
       </w:r>
-      <w:proofErr w:type="spellStart"/>
-      <w:r>
-        <w:t>conexiunea</w:t>
-      </w:r>
-      <w:proofErr w:type="spellEnd"/>
-    </w:p>
-    <w:p>
-      <w:pPr>
-        <w:pStyle w:val="ListParagraph"/>
-        <w:spacing w:line="240" w:lineRule="auto"/>
-        <w:ind w:left="1440"/>
-      </w:pPr>
-      <w:r>
-        <w:t xml:space="preserve">3. </w:t>
-      </w:r>
-      <w:proofErr w:type="spellStart"/>
-      <w:r>
-        <w:t>Sistemul</w:t>
-      </w:r>
-      <w:proofErr w:type="spellEnd"/>
-      <w:r>
-        <w:t xml:space="preserve"> </w:t>
-      </w:r>
-      <w:proofErr w:type="spellStart"/>
-      <w:r>
-        <w:t>afiseaza</w:t>
-      </w:r>
-      <w:proofErr w:type="spellEnd"/>
-      <w:r>
-        <w:t xml:space="preserve"> </w:t>
-      </w:r>
-      <w:proofErr w:type="spellStart"/>
-      <w:r>
-        <w:t>fereastra</w:t>
-      </w:r>
-      <w:proofErr w:type="spellEnd"/>
-      <w:r>
-        <w:t xml:space="preserve"> de </w:t>
-      </w:r>
-      <w:proofErr w:type="spellStart"/>
-      <w:r>
-        <w:t>logare</w:t>
-      </w:r>
-      <w:proofErr w:type="spellEnd"/>
-    </w:p>
-    <w:p>
-      <w:pPr>
-        <w:spacing w:line="240" w:lineRule="auto"/>
-        <w:ind w:firstLine="720"/>
-      </w:pPr>
-      <w:r>
-        <w:t xml:space="preserve">4.  </w:t>
-      </w:r>
-      <w:proofErr w:type="spellStart"/>
-      <w:r>
-        <w:t>Autorul</w:t>
-      </w:r>
-      <w:proofErr w:type="spellEnd"/>
-      <w:r>
-        <w:t xml:space="preserve"> introduce </w:t>
-      </w:r>
-      <w:proofErr w:type="spellStart"/>
-      <w:r>
-        <w:t>datele</w:t>
-      </w:r>
-      <w:proofErr w:type="spellEnd"/>
-      <w:r>
-        <w:t xml:space="preserve"> de </w:t>
-      </w:r>
-      <w:proofErr w:type="spellStart"/>
-      <w:r>
-        <w:t>logare</w:t>
-      </w:r>
-      <w:proofErr w:type="spellEnd"/>
-    </w:p>
-    <w:p>
-      <w:pPr>
-        <w:spacing w:line="240" w:lineRule="auto"/>
-        <w:ind w:firstLine="720"/>
-      </w:pPr>
-      <w:r>
-        <w:t xml:space="preserve">5. </w:t>
-      </w:r>
-      <w:proofErr w:type="spellStart"/>
-      <w:r>
-        <w:t>Autorul</w:t>
-      </w:r>
-      <w:proofErr w:type="spellEnd"/>
-      <w:r>
-        <w:t xml:space="preserve"> </w:t>
-      </w:r>
-      <w:proofErr w:type="spellStart"/>
-      <w:r>
-        <w:t>apasa</w:t>
-      </w:r>
-      <w:proofErr w:type="spellEnd"/>
-      <w:r>
-        <w:t xml:space="preserve"> </w:t>
-      </w:r>
-      <w:proofErr w:type="spellStart"/>
-      <w:r>
-        <w:t>butonul</w:t>
-      </w:r>
-      <w:proofErr w:type="spellEnd"/>
-      <w:r>
-        <w:t xml:space="preserve"> “Login"</w:t>
-      </w:r>
-    </w:p>
-    <w:p>
-      <w:pPr>
-        <w:spacing w:line="240" w:lineRule="auto"/>
-        <w:ind w:left="720" w:firstLine="720"/>
-      </w:pPr>
-      <w:r>
-        <w:t xml:space="preserve">5.  </w:t>
-      </w:r>
-      <w:proofErr w:type="spellStart"/>
-      <w:r>
-        <w:t>Sistemul</w:t>
-      </w:r>
-      <w:proofErr w:type="spellEnd"/>
-      <w:r>
-        <w:t xml:space="preserve"> </w:t>
-      </w:r>
-      <w:proofErr w:type="spellStart"/>
-      <w:r>
-        <w:t>verifica</w:t>
-      </w:r>
-      <w:proofErr w:type="spellEnd"/>
-      <w:r>
-        <w:t xml:space="preserve"> </w:t>
-      </w:r>
-      <w:proofErr w:type="spellStart"/>
-      <w:r>
-        <w:t>daca</w:t>
-      </w:r>
-      <w:proofErr w:type="spellEnd"/>
-      <w:r>
-        <w:t xml:space="preserve"> </w:t>
-      </w:r>
-      <w:proofErr w:type="spellStart"/>
-      <w:r>
-        <w:t>datele</w:t>
-      </w:r>
-      <w:proofErr w:type="spellEnd"/>
-      <w:r>
-        <w:t xml:space="preserve"> </w:t>
-      </w:r>
-      <w:proofErr w:type="spellStart"/>
-      <w:r>
-        <w:t>sunt</w:t>
-      </w:r>
-      <w:proofErr w:type="spellEnd"/>
-      <w:r>
-        <w:t xml:space="preserve"> </w:t>
-      </w:r>
-      <w:proofErr w:type="spellStart"/>
-      <w:r>
-        <w:t>corecte</w:t>
-      </w:r>
-      <w:proofErr w:type="spellEnd"/>
-    </w:p>
-    <w:p>
-      <w:pPr>
-        <w:spacing w:line="240" w:lineRule="auto"/>
-        <w:ind w:left="720" w:firstLine="720"/>
-      </w:pPr>
-      <w:r>
-        <w:t xml:space="preserve">6. </w:t>
-      </w:r>
-      <w:proofErr w:type="spellStart"/>
-      <w:r>
-        <w:t>Sistemul</w:t>
-      </w:r>
-      <w:proofErr w:type="spellEnd"/>
-      <w:r>
-        <w:t xml:space="preserve"> </w:t>
-      </w:r>
-      <w:proofErr w:type="spellStart"/>
-      <w:r>
-        <w:t>afiseaza</w:t>
-      </w:r>
-      <w:proofErr w:type="spellEnd"/>
-      <w:r>
-        <w:t xml:space="preserve"> </w:t>
-      </w:r>
-      <w:proofErr w:type="spellStart"/>
-      <w:r>
-        <w:t>fereastra</w:t>
-      </w:r>
-      <w:proofErr w:type="spellEnd"/>
-      <w:r>
-        <w:t xml:space="preserve"> </w:t>
-      </w:r>
-      <w:proofErr w:type="spellStart"/>
-      <w:r>
-        <w:t>principala</w:t>
-      </w:r>
-      <w:proofErr w:type="spellEnd"/>
-      <w:r>
-        <w:t xml:space="preserve"> </w:t>
-      </w:r>
-    </w:p>
-    <w:p>
-      <w:r>
-        <w:rPr>
-          <w:b/>
-          <w:sz w:val="24"/>
-          <w:szCs w:val="24"/>
-        </w:rPr>
-        <w:t>Pre-</w:t>
-      </w:r>
-      <w:proofErr w:type="spellStart"/>
-      <w:r>
-        <w:rPr>
-          <w:b/>
-          <w:sz w:val="24"/>
-          <w:szCs w:val="24"/>
-        </w:rPr>
-        <w:t>conditii</w:t>
-      </w:r>
-      <w:proofErr w:type="spellEnd"/>
-      <w:r>
-        <w:rPr>
-          <w:b/>
-          <w:sz w:val="24"/>
-          <w:szCs w:val="24"/>
-        </w:rPr>
-        <w:t>:</w:t>
-      </w:r>
-      <w:r>
-        <w:t xml:space="preserve"> </w:t>
-      </w:r>
-      <w:proofErr w:type="spellStart"/>
-      <w:r>
-        <w:t>Autorul</w:t>
-      </w:r>
-      <w:proofErr w:type="spellEnd"/>
-      <w:r>
-        <w:t xml:space="preserve"> are </w:t>
-      </w:r>
-      <w:proofErr w:type="spellStart"/>
-      <w:r>
-        <w:t>cont</w:t>
-      </w:r>
-      <w:proofErr w:type="spellEnd"/>
-      <w:r>
-        <w:t xml:space="preserve"> </w:t>
-      </w:r>
-      <w:proofErr w:type="spellStart"/>
-      <w:r>
-        <w:t>si</w:t>
-      </w:r>
-      <w:proofErr w:type="spellEnd"/>
-      <w:r>
-        <w:t xml:space="preserve"> </w:t>
-      </w:r>
-      <w:proofErr w:type="spellStart"/>
-      <w:r>
-        <w:t>conexiune</w:t>
-      </w:r>
-      <w:proofErr w:type="spellEnd"/>
+      <w:r>
+        <w:t xml:space="preserve">are </w:t>
+      </w:r>
+      <w:r>
+        <w:t>cont si conexiune</w:t>
+      </w:r>
     </w:p>
     <w:p>
       <w:r>
@@ -415,160 +180,33 @@
           <w:b/>
           <w:sz w:val="24"/>
         </w:rPr>
-        <w:t>Post-</w:t>
-      </w:r>
-      <w:proofErr w:type="spellStart"/>
+        <w:t>Post-conditii:</w:t>
+      </w:r>
+      <w:r>
+        <w:t xml:space="preserve"> </w:t>
+      </w:r>
+      <w:r>
+        <w:t>Author/Speaker/ Session Chair/ Listener</w:t>
+      </w:r>
+      <w:r>
+        <w:t xml:space="preserve"> </w:t>
+      </w:r>
+      <w:bookmarkStart w:id="0" w:name="_GoBack"/>
+      <w:bookmarkEnd w:id="0"/>
+      <w:r>
+        <w:t>este logat si are acces la functionalitatile contului</w:t>
+      </w:r>
+    </w:p>
+    <w:p>
       <w:r>
         <w:rPr>
           <w:b/>
           <w:sz w:val="24"/>
         </w:rPr>
-        <w:t>conditii</w:t>
-      </w:r>
-      <w:proofErr w:type="spellEnd"/>
-      <w:r>
-        <w:rPr>
-          <w:b/>
-          <w:sz w:val="24"/>
-        </w:rPr>
-        <w:t>:</w:t>
-      </w:r>
-      <w:r>
-        <w:t xml:space="preserve"> </w:t>
-      </w:r>
-      <w:proofErr w:type="spellStart"/>
-      <w:r>
-        <w:t>Autorul</w:t>
-      </w:r>
-      <w:proofErr w:type="spellEnd"/>
-      <w:r>
-        <w:t xml:space="preserve"> </w:t>
-      </w:r>
-      <w:proofErr w:type="spellStart"/>
-      <w:proofErr w:type="gramStart"/>
-      <w:r>
-        <w:t>este</w:t>
-      </w:r>
-      <w:proofErr w:type="spellEnd"/>
-      <w:proofErr w:type="gramEnd"/>
-      <w:r>
-        <w:t xml:space="preserve"> </w:t>
-      </w:r>
-      <w:proofErr w:type="spellStart"/>
-      <w:r>
-        <w:t>logat</w:t>
-      </w:r>
-      <w:proofErr w:type="spellEnd"/>
-      <w:r>
-        <w:t xml:space="preserve"> </w:t>
-      </w:r>
-      <w:proofErr w:type="spellStart"/>
-      <w:r>
-        <w:t>si</w:t>
-      </w:r>
-      <w:proofErr w:type="spellEnd"/>
-      <w:r>
-        <w:t xml:space="preserve"> are </w:t>
-      </w:r>
-      <w:proofErr w:type="spellStart"/>
-      <w:r>
-        <w:t>acces</w:t>
-      </w:r>
-      <w:proofErr w:type="spellEnd"/>
-      <w:r>
-        <w:t xml:space="preserve"> la </w:t>
-      </w:r>
-      <w:proofErr w:type="spellStart"/>
-      <w:r>
-        <w:t>functionalitatile</w:t>
-      </w:r>
-      <w:proofErr w:type="spellEnd"/>
-      <w:r>
-        <w:t xml:space="preserve"> </w:t>
-      </w:r>
-      <w:proofErr w:type="spellStart"/>
-      <w:r>
-        <w:t>contului</w:t>
-      </w:r>
-      <w:proofErr w:type="spellEnd"/>
-    </w:p>
-    <w:p>
-      <w:proofErr w:type="spellStart"/>
-      <w:r>
-        <w:rPr>
-          <w:b/>
-          <w:sz w:val="24"/>
-        </w:rPr>
-        <w:t>Cerinte</w:t>
-      </w:r>
-      <w:proofErr w:type="spellEnd"/>
-      <w:r>
-        <w:rPr>
-          <w:b/>
-          <w:sz w:val="24"/>
-        </w:rPr>
-        <w:t xml:space="preserve"> de </w:t>
-      </w:r>
-      <w:proofErr w:type="spellStart"/>
-      <w:r>
-        <w:rPr>
-          <w:b/>
-          <w:sz w:val="24"/>
-        </w:rPr>
-        <w:t>calitatate</w:t>
-      </w:r>
-      <w:proofErr w:type="spellEnd"/>
-      <w:r>
-        <w:rPr>
-          <w:b/>
-          <w:sz w:val="24"/>
-        </w:rPr>
-        <w:t>:</w:t>
-      </w:r>
-      <w:r>
-        <w:t xml:space="preserve"> </w:t>
-      </w:r>
-      <w:proofErr w:type="spellStart"/>
-      <w:r>
-        <w:t>Durata</w:t>
-      </w:r>
-      <w:proofErr w:type="spellEnd"/>
-      <w:r>
-        <w:t xml:space="preserve"> </w:t>
-      </w:r>
-      <w:proofErr w:type="spellStart"/>
-      <w:r>
-        <w:t>dede</w:t>
-      </w:r>
-      <w:proofErr w:type="spellEnd"/>
-      <w:r>
-        <w:t xml:space="preserve"> </w:t>
-      </w:r>
-      <w:proofErr w:type="spellStart"/>
-      <w:r>
-        <w:t>asteptare</w:t>
-      </w:r>
-      <w:proofErr w:type="spellEnd"/>
-      <w:r>
-        <w:t xml:space="preserve"> </w:t>
-      </w:r>
-      <w:proofErr w:type="spellStart"/>
-      <w:r>
-        <w:t>pentru</w:t>
-      </w:r>
-      <w:proofErr w:type="spellEnd"/>
-      <w:r>
-        <w:t xml:space="preserve"> login </w:t>
-      </w:r>
-      <w:proofErr w:type="spellStart"/>
-      <w:proofErr w:type="gramStart"/>
-      <w:r>
-        <w:t>este</w:t>
-      </w:r>
-      <w:proofErr w:type="spellEnd"/>
-      <w:proofErr w:type="gramEnd"/>
-      <w:r>
-        <w:t xml:space="preserve"> mica</w:t>
+        <w:t>Cerinte de calitatate:</w:t>
+      </w:r>
+      <w:r>
+        <w:t xml:space="preserve"> Durata dede asteptare pentru login este mica</w:t>
       </w:r>
       <w:r>
         <w:tab/>
@@ -1365,7 +1003,7 @@
   <a:extraClrSchemeLst/>
   <a:extLst>
     <a:ext uri="{05A4C25C-085E-4340-85A3-A5531E510DB2}">
-      <thm15:themeFamily xmlns:thm15="http://schemas.microsoft.com/office/thememl/2012/main" xmlns="" name="Office Theme" id="{62F939B6-93AF-4DB8-9C6B-D6C7DFDC589F}" vid="{4A3C46E8-61CC-4603-A589-7422A47A8E4A}"/>
+      <thm15:themeFamily xmlns="" xmlns:thm15="http://schemas.microsoft.com/office/thememl/2012/main" name="Office Theme" id="{62F939B6-93AF-4DB8-9C6B-D6C7DFDC589F}" vid="{4A3C46E8-61CC-4603-A589-7422A47A8E4A}"/>
     </a:ext>
   </a:extLst>
 </a:theme>

</xml_diff>